<commit_message>
added Navigation.ipynb scores and model weights
</commit_message>
<xml_diff>
--- a/Report_DQN.docx
+++ b/Report_DQN.docx
@@ -4,15 +4,7 @@
   <w:body>
     <w:p>
       <w:r>
-        <w:t xml:space="preserve">A project to implement vector based DQN using </w:t>
-      </w:r>
-      <w:proofErr w:type="spellStart"/>
-      <w:r>
-        <w:t>PyTorch</w:t>
-      </w:r>
-      <w:proofErr w:type="spellEnd"/>
-      <w:r>
-        <w:t xml:space="preserve"> and Unity ML-Agent’s environment.</w:t>
+        <w:t>A project to implement vector based DQN using PyTorch and Unity ML-Agent’s environment.</w:t>
       </w:r>
     </w:p>
     <w:p/>
@@ -264,29 +256,7 @@
     </w:p>
     <w:p>
       <w:r>
-        <w:t xml:space="preserve">We store each experience </w:t>
-      </w:r>
-      <w:r>
-        <w:t>tuple (</w:t>
-      </w:r>
-      <w:proofErr w:type="spellStart"/>
-      <w:r>
-        <w:t>current_state</w:t>
-      </w:r>
-      <w:proofErr w:type="spellEnd"/>
-      <w:r>
-        <w:t xml:space="preserve">, action, reward, </w:t>
-      </w:r>
-      <w:proofErr w:type="spellStart"/>
-      <w:r>
-        <w:t>next_state</w:t>
-      </w:r>
-      <w:proofErr w:type="spellEnd"/>
-      <w:r>
-        <w:t>, done)</w:t>
-      </w:r>
-      <w:r>
-        <w:t xml:space="preserve"> in this buffer as we are interacting with the environment and then sample a small batch of tuples from it in order to learn.</w:t>
+        <w:t>We store each experience tuple (current_state, action, reward, next_state, done) in this buffer as we are interacting with the environment and then sample a small batch of tuples from it in order to learn.</w:t>
       </w:r>
     </w:p>
     <w:p>
@@ -307,18 +277,432 @@
       <w:r>
         <w:t xml:space="preserve"> that is updated at each time step. More specifically, the Q-learning update at each </w:t>
       </w:r>
-      <w:proofErr w:type="gramStart"/>
-      <w:r>
-        <w:t>iteration  &lt;</w:t>
-      </w:r>
-      <w:proofErr w:type="spellStart"/>
-      <w:proofErr w:type="gramEnd"/>
-      <w:r>
-        <w:t>i</w:t>
-      </w:r>
-      <w:proofErr w:type="spellEnd"/>
-      <w:r>
-        <w:t>&gt; uses the following loss function,</w:t>
+      <w:r>
+        <w:t>iteration &lt;</w:t>
+      </w:r>
+      <w:r>
+        <w:t>i&gt; uses the following loss function,</w:t>
+      </w:r>
+    </w:p>
+    <w:p/>
+    <w:p/>
+    <w:p/>
+    <w:p/>
+    <w:p/>
+    <w:p>
+      <w:r>
+        <w:t>The pseudo-code for the DQN algorithm is provided below.</w:t>
+      </w:r>
+    </w:p>
+    <w:p/>
+    <w:p/>
+    <w:p/>
+    <w:p/>
+    <w:p/>
+    <w:p/>
+    <w:p/>
+    <w:p/>
+    <w:p/>
+    <w:p/>
+    <w:p/>
+    <w:p/>
+    <w:p/>
+    <w:p/>
+    <w:p/>
+    <w:p/>
+    <w:p/>
+    <w:p/>
+    <w:p/>
+    <w:p/>
+    <w:p/>
+    <w:p/>
+    <w:p>
+      <w:r>
+        <w:t>Code:</w:t>
+      </w:r>
+    </w:p>
+    <w:p>
+      <w:r>
+        <w:t>Deep Neural Network (Q-Network):</w:t>
+      </w:r>
+    </w:p>
+    <w:p>
+      <w:r>
+        <w:t>As mentioned, the input/vector data is used to learn Q values by the agent, the Q Network (both local and the target network networks) consists of 3 hidden layers, feed forward fully connected with 128, 64, 32 nodes respectively. The size of the input layer is equal to the dimension of the state vector data (in our case it’s 37) and the size of the output layer is equal to the dimension of the action space (in our case it’s 4).</w:t>
+      </w:r>
+    </w:p>
+    <w:p/>
+    <w:p>
+      <w:r>
+        <w:t>DQN Agent Paramaters:</w:t>
+      </w:r>
+    </w:p>
+    <w:p>
+      <w:pPr>
+        <w:pStyle w:val="ListParagraph"/>
+        <w:numPr>
+          <w:ilvl w:val="0"/>
+          <w:numId w:val="6"/>
+        </w:numPr>
+      </w:pPr>
+      <w:r>
+        <w:t>state_size: Total number of dimensions of each state.</w:t>
+      </w:r>
+      <w:r>
+        <w:t xml:space="preserve"> (This would be the input shape of the </w:t>
+      </w:r>
+      <w:r>
+        <w:t>tensor input to DNN)</w:t>
+      </w:r>
+    </w:p>
+    <w:p>
+      <w:pPr>
+        <w:pStyle w:val="ListParagraph"/>
+        <w:numPr>
+          <w:ilvl w:val="0"/>
+          <w:numId w:val="6"/>
+        </w:numPr>
+      </w:pPr>
+      <w:r>
+        <w:t>action_size: Total nu</w:t>
+      </w:r>
+      <w:r>
+        <w:t>m</w:t>
+      </w:r>
+      <w:r>
+        <w:t>ber of dimensions of each action</w:t>
+      </w:r>
+      <w:r>
+        <w:t xml:space="preserve"> (Output shape of the DNN)</w:t>
+      </w:r>
+    </w:p>
+    <w:p>
+      <w:pPr>
+        <w:pStyle w:val="ListParagraph"/>
+        <w:numPr>
+          <w:ilvl w:val="0"/>
+          <w:numId w:val="6"/>
+        </w:numPr>
+      </w:pPr>
+      <w:r>
+        <w:t>replay_memory: size of the replay memory buffer for (experience replay)</w:t>
+      </w:r>
+    </w:p>
+    <w:p>
+      <w:pPr>
+        <w:pStyle w:val="ListParagraph"/>
+        <w:numPr>
+          <w:ilvl w:val="0"/>
+          <w:numId w:val="6"/>
+        </w:numPr>
+      </w:pPr>
+      <w:r>
+        <w:t>batch_size: size of the memory batch used for model updates.</w:t>
+      </w:r>
+    </w:p>
+    <w:p>
+      <w:pPr>
+        <w:pStyle w:val="ListParagraph"/>
+        <w:numPr>
+          <w:ilvl w:val="0"/>
+          <w:numId w:val="6"/>
+        </w:numPr>
+      </w:pPr>
+      <w:r>
+        <w:t>gamma: Parameter for setting the discount value for future rewards</w:t>
+      </w:r>
+    </w:p>
+    <w:p>
+      <w:pPr>
+        <w:pStyle w:val="ListParagraph"/>
+        <w:numPr>
+          <w:ilvl w:val="0"/>
+          <w:numId w:val="6"/>
+        </w:numPr>
+      </w:pPr>
+      <w:r>
+        <w:t xml:space="preserve">learning_rate: specifies the rate of the model learning </w:t>
+      </w:r>
+    </w:p>
+    <w:p>
+      <w:pPr>
+        <w:pStyle w:val="ListParagraph"/>
+        <w:numPr>
+          <w:ilvl w:val="0"/>
+          <w:numId w:val="6"/>
+        </w:numPr>
+      </w:pPr>
+      <w:r>
+        <w:t>target_update: Specifies the rate at which the target network should be updated.</w:t>
+      </w:r>
+    </w:p>
+    <w:p/>
+    <w:p>
+      <w:r>
+        <w:t>Below are the values of the hyperparameters used to train the DQN agent to solve the environment/collect at least 13 yellow bananas.</w:t>
+      </w:r>
+    </w:p>
+    <w:p>
+      <w:pPr>
+        <w:pStyle w:val="ListParagraph"/>
+        <w:numPr>
+          <w:ilvl w:val="0"/>
+          <w:numId w:val="7"/>
+        </w:numPr>
+      </w:pPr>
+      <w:r>
+        <w:t>state_size: 37</w:t>
+      </w:r>
+    </w:p>
+    <w:p>
+      <w:pPr>
+        <w:pStyle w:val="ListParagraph"/>
+        <w:numPr>
+          <w:ilvl w:val="0"/>
+          <w:numId w:val="7"/>
+        </w:numPr>
+      </w:pPr>
+      <w:r>
+        <w:t>action_size: 4</w:t>
+      </w:r>
+    </w:p>
+    <w:p>
+      <w:pPr>
+        <w:pStyle w:val="ListParagraph"/>
+        <w:numPr>
+          <w:ilvl w:val="0"/>
+          <w:numId w:val="7"/>
+        </w:numPr>
+      </w:pPr>
+      <w:r>
+        <w:t>replay_memory: 1e5</w:t>
+      </w:r>
+    </w:p>
+    <w:p>
+      <w:pPr>
+        <w:pStyle w:val="ListParagraph"/>
+        <w:numPr>
+          <w:ilvl w:val="0"/>
+          <w:numId w:val="7"/>
+        </w:numPr>
+      </w:pPr>
+      <w:r>
+        <w:t>batch_size: 64</w:t>
+      </w:r>
+    </w:p>
+    <w:p>
+      <w:pPr>
+        <w:pStyle w:val="ListParagraph"/>
+        <w:numPr>
+          <w:ilvl w:val="0"/>
+          <w:numId w:val="7"/>
+        </w:numPr>
+      </w:pPr>
+      <w:r>
+        <w:t>gamma: 0.99</w:t>
+      </w:r>
+    </w:p>
+    <w:p>
+      <w:pPr>
+        <w:pStyle w:val="ListParagraph"/>
+        <w:numPr>
+          <w:ilvl w:val="0"/>
+          <w:numId w:val="7"/>
+        </w:numPr>
+      </w:pPr>
+      <w:r>
+        <w:t>learning_rate: 1e-3</w:t>
+      </w:r>
+    </w:p>
+    <w:p>
+      <w:pPr>
+        <w:pStyle w:val="ListParagraph"/>
+        <w:numPr>
+          <w:ilvl w:val="0"/>
+          <w:numId w:val="7"/>
+        </w:numPr>
+      </w:pPr>
+      <w:r>
+        <w:t>target_update: 2e-3</w:t>
+      </w:r>
+    </w:p>
+    <w:p/>
+    <w:p>
+      <w:r>
+        <w:t>Parameters used to train the DQN agent:</w:t>
+      </w:r>
+    </w:p>
+    <w:p>
+      <w:pPr>
+        <w:pStyle w:val="ListParagraph"/>
+        <w:numPr>
+          <w:ilvl w:val="0"/>
+          <w:numId w:val="8"/>
+        </w:numPr>
+      </w:pPr>
+      <w:r>
+        <w:t>num_episodes: maximum number of training episodes</w:t>
+      </w:r>
+    </w:p>
+    <w:p>
+      <w:pPr>
+        <w:pStyle w:val="ListParagraph"/>
+        <w:numPr>
+          <w:ilvl w:val="0"/>
+          <w:numId w:val="8"/>
+        </w:numPr>
+      </w:pPr>
+      <w:r>
+        <w:t>epsilon: starting value of ep</w:t>
+      </w:r>
+      <w:r>
+        <w:t>silon, for epsilon-greedy selection.</w:t>
+      </w:r>
+    </w:p>
+    <w:p>
+      <w:pPr>
+        <w:pStyle w:val="ListParagraph"/>
+        <w:numPr>
+          <w:ilvl w:val="0"/>
+          <w:numId w:val="8"/>
+        </w:numPr>
+      </w:pPr>
+      <w:r>
+        <w:t>epsilon_min: Minimum value of the epsilon.</w:t>
+      </w:r>
+    </w:p>
+    <w:p>
+      <w:pPr>
+        <w:pStyle w:val="ListParagraph"/>
+        <w:numPr>
+          <w:ilvl w:val="0"/>
+          <w:numId w:val="8"/>
+        </w:numPr>
+      </w:pPr>
+      <w:r>
+        <w:t>Epsilon_decay: Multiplicative factor (per episode) for reducing the epsilon (to explore or exploit)</w:t>
+      </w:r>
+    </w:p>
+    <w:p>
+      <w:pPr>
+        <w:pStyle w:val="ListParagraph"/>
+        <w:numPr>
+          <w:ilvl w:val="0"/>
+          <w:numId w:val="8"/>
+        </w:numPr>
+      </w:pPr>
+      <w:r>
+        <w:t>score_average_window: the window size employed for calculating the average score (as mentioned in the project description, the task is episodic and in order to solve the environment, the agent must get an average score +13 over 100 episodes.</w:t>
+      </w:r>
+    </w:p>
+    <w:p>
+      <w:pPr>
+        <w:pStyle w:val="ListParagraph"/>
+        <w:numPr>
+          <w:ilvl w:val="0"/>
+          <w:numId w:val="8"/>
+        </w:numPr>
+      </w:pPr>
+      <w:r>
+        <w:t xml:space="preserve">required_score: the average score over 100 episodes required to solve the environment. </w:t>
+      </w:r>
+    </w:p>
+    <w:p>
+      <w:r>
+        <w:t>Hyperparameter values for training the DQN agent:</w:t>
+      </w:r>
+    </w:p>
+    <w:p>
+      <w:pPr>
+        <w:pStyle w:val="ListParagraph"/>
+        <w:numPr>
+          <w:ilvl w:val="0"/>
+          <w:numId w:val="9"/>
+        </w:numPr>
+      </w:pPr>
+      <w:r>
+        <w:lastRenderedPageBreak/>
+        <w:t>num_episodes: 2000</w:t>
+      </w:r>
+    </w:p>
+    <w:p>
+      <w:pPr>
+        <w:pStyle w:val="ListParagraph"/>
+        <w:numPr>
+          <w:ilvl w:val="0"/>
+          <w:numId w:val="9"/>
+        </w:numPr>
+      </w:pPr>
+      <w:r>
+        <w:t>epsilon: 1.0</w:t>
+      </w:r>
+    </w:p>
+    <w:p>
+      <w:pPr>
+        <w:pStyle w:val="ListParagraph"/>
+        <w:numPr>
+          <w:ilvl w:val="0"/>
+          <w:numId w:val="9"/>
+        </w:numPr>
+      </w:pPr>
+      <w:r>
+        <w:t>epsilon_min: 0.05</w:t>
+      </w:r>
+    </w:p>
+    <w:p>
+      <w:pPr>
+        <w:pStyle w:val="ListParagraph"/>
+        <w:numPr>
+          <w:ilvl w:val="0"/>
+          <w:numId w:val="9"/>
+        </w:numPr>
+      </w:pPr>
+      <w:r>
+        <w:t>epsilon_decay: 0.99</w:t>
+      </w:r>
+    </w:p>
+    <w:p>
+      <w:pPr>
+        <w:pStyle w:val="ListParagraph"/>
+        <w:numPr>
+          <w:ilvl w:val="0"/>
+          <w:numId w:val="9"/>
+        </w:numPr>
+      </w:pPr>
+      <w:r>
+        <w:t>scores_average_window: 100</w:t>
+      </w:r>
+    </w:p>
+    <w:p>
+      <w:pPr>
+        <w:pStyle w:val="ListParagraph"/>
+        <w:numPr>
+          <w:ilvl w:val="0"/>
+          <w:numId w:val="9"/>
+        </w:numPr>
+      </w:pPr>
+      <w:r>
+        <w:t>required_score: 14</w:t>
+      </w:r>
+    </w:p>
+    <w:p/>
+    <w:p>
+      <w:r>
+        <w:t>Training Phase:</w:t>
+      </w:r>
+    </w:p>
+    <w:p>
+      <w:r>
+        <w:t>Using the above hyperparameters setting, the agent has been able to solve the Unity ML Banana environment</w:t>
+      </w:r>
+      <w:r>
+        <w:t xml:space="preserve"> </w:t>
+      </w:r>
+      <w:r>
+        <w:t>(to</w:t>
+      </w:r>
+      <w:r>
+        <w:t xml:space="preserve"> reach the average score of +13 over 100 episodes) in less than 500 episodes. The lowest recorded number of episodes required to solve the </w:t>
       </w:r>
     </w:p>
     <w:p/>
@@ -358,6 +742,119 @@
 <file path=word/numbering.xml><?xml version="1.0" encoding="utf-8"?>
 <w:numbering xmlns:wpc="http://schemas.microsoft.com/office/word/2010/wordprocessingCanvas" xmlns:cx="http://schemas.microsoft.com/office/drawing/2014/chartex" xmlns:cx1="http://schemas.microsoft.com/office/drawing/2015/9/8/chartex" xmlns:cx2="http://schemas.microsoft.com/office/drawing/2015/10/21/chartex" xmlns:cx3="http://schemas.microsoft.com/office/drawing/2016/5/9/chartex" xmlns:cx4="http://schemas.microsoft.com/office/drawing/2016/5/10/chartex" xmlns:cx5="http://schemas.microsoft.com/office/drawing/2016/5/11/chartex" xmlns:cx6="http://schemas.microsoft.com/office/drawing/2016/5/12/chartex" xmlns:cx7="http://schemas.microsoft.com/office/drawing/2016/5/13/chartex" xmlns:cx8="http://schemas.microsoft.com/office/drawing/2016/5/14/chartex" xmlns:mc="http://schemas.openxmlformats.org/markup-compatibility/2006" xmlns:aink="http://schemas.microsoft.com/office/drawing/2016/ink" xmlns:am3d="http://schemas.microsoft.com/office/drawing/2017/model3d" xmlns:o="urn:schemas-microsoft-com:office:office" xmlns:r="http://schemas.openxmlformats.org/officeDocument/2006/relationships" xmlns:m="http://schemas.openxmlformats.org/officeDocument/2006/math" xmlns:v="urn:schemas-microsoft-com:vml" xmlns:wp14="http://schemas.microsoft.com/office/word/2010/wordprocessingDrawing" xmlns:wp="http://schemas.openxmlformats.org/drawingml/2006/wordprocessingDrawing" xmlns:w10="urn:schemas-microsoft-com:office:word" xmlns:w="http://schemas.openxmlformats.org/wordprocessingml/2006/main" xmlns:w14="http://schemas.microsoft.com/office/word/2010/wordml" xmlns:w15="http://schemas.microsoft.com/office/word/2012/wordml" xmlns:w16cex="http://schemas.microsoft.com/office/word/2018/wordml/cex" xmlns:w16cid="http://schemas.microsoft.com/office/word/2016/wordml/cid" xmlns:w16="http://schemas.microsoft.com/office/word/2018/wordml" xmlns:w16sdtdh="http://schemas.microsoft.com/office/word/2020/wordml/sdtdatahash" xmlns:w16se="http://schemas.microsoft.com/office/word/2015/wordml/symex" xmlns:wpg="http://schemas.microsoft.com/office/word/2010/wordprocessingGroup" xmlns:wpi="http://schemas.microsoft.com/office/word/2010/wordprocessingInk" xmlns:wne="http://schemas.microsoft.com/office/word/2006/wordml" xmlns:wps="http://schemas.microsoft.com/office/word/2010/wordprocessingShape" mc:Ignorable="w14 w15 w16se w16cid w16 w16cex w16sdtdh wp14">
   <w:abstractNum w:abstractNumId="0" w15:restartNumberingAfterBreak="0">
+    <w:nsid w:val="03A03A98"/>
+    <w:multiLevelType w:val="hybridMultilevel"/>
+    <w:tmpl w:val="51DA8588"/>
+    <w:lvl w:ilvl="0" w:tplc="40090001">
+      <w:start w:val="1"/>
+      <w:numFmt w:val="bullet"/>
+      <w:lvlText w:val=""/>
+      <w:lvlJc w:val="left"/>
+      <w:pPr>
+        <w:ind w:left="720" w:hanging="360"/>
+      </w:pPr>
+      <w:rPr>
+        <w:rFonts w:ascii="Symbol" w:hAnsi="Symbol" w:hint="default"/>
+      </w:rPr>
+    </w:lvl>
+    <w:lvl w:ilvl="1" w:tplc="40090003" w:tentative="1">
+      <w:start w:val="1"/>
+      <w:numFmt w:val="bullet"/>
+      <w:lvlText w:val="o"/>
+      <w:lvlJc w:val="left"/>
+      <w:pPr>
+        <w:ind w:left="1440" w:hanging="360"/>
+      </w:pPr>
+      <w:rPr>
+        <w:rFonts w:ascii="Courier New" w:hAnsi="Courier New" w:cs="Courier New" w:hint="default"/>
+      </w:rPr>
+    </w:lvl>
+    <w:lvl w:ilvl="2" w:tplc="40090005" w:tentative="1">
+      <w:start w:val="1"/>
+      <w:numFmt w:val="bullet"/>
+      <w:lvlText w:val=""/>
+      <w:lvlJc w:val="left"/>
+      <w:pPr>
+        <w:ind w:left="2160" w:hanging="360"/>
+      </w:pPr>
+      <w:rPr>
+        <w:rFonts w:ascii="Wingdings" w:hAnsi="Wingdings" w:hint="default"/>
+      </w:rPr>
+    </w:lvl>
+    <w:lvl w:ilvl="3" w:tplc="40090001" w:tentative="1">
+      <w:start w:val="1"/>
+      <w:numFmt w:val="bullet"/>
+      <w:lvlText w:val=""/>
+      <w:lvlJc w:val="left"/>
+      <w:pPr>
+        <w:ind w:left="2880" w:hanging="360"/>
+      </w:pPr>
+      <w:rPr>
+        <w:rFonts w:ascii="Symbol" w:hAnsi="Symbol" w:hint="default"/>
+      </w:rPr>
+    </w:lvl>
+    <w:lvl w:ilvl="4" w:tplc="40090003" w:tentative="1">
+      <w:start w:val="1"/>
+      <w:numFmt w:val="bullet"/>
+      <w:lvlText w:val="o"/>
+      <w:lvlJc w:val="left"/>
+      <w:pPr>
+        <w:ind w:left="3600" w:hanging="360"/>
+      </w:pPr>
+      <w:rPr>
+        <w:rFonts w:ascii="Courier New" w:hAnsi="Courier New" w:cs="Courier New" w:hint="default"/>
+      </w:rPr>
+    </w:lvl>
+    <w:lvl w:ilvl="5" w:tplc="40090005" w:tentative="1">
+      <w:start w:val="1"/>
+      <w:numFmt w:val="bullet"/>
+      <w:lvlText w:val=""/>
+      <w:lvlJc w:val="left"/>
+      <w:pPr>
+        <w:ind w:left="4320" w:hanging="360"/>
+      </w:pPr>
+      <w:rPr>
+        <w:rFonts w:ascii="Wingdings" w:hAnsi="Wingdings" w:hint="default"/>
+      </w:rPr>
+    </w:lvl>
+    <w:lvl w:ilvl="6" w:tplc="40090001" w:tentative="1">
+      <w:start w:val="1"/>
+      <w:numFmt w:val="bullet"/>
+      <w:lvlText w:val=""/>
+      <w:lvlJc w:val="left"/>
+      <w:pPr>
+        <w:ind w:left="5040" w:hanging="360"/>
+      </w:pPr>
+      <w:rPr>
+        <w:rFonts w:ascii="Symbol" w:hAnsi="Symbol" w:hint="default"/>
+      </w:rPr>
+    </w:lvl>
+    <w:lvl w:ilvl="7" w:tplc="40090003" w:tentative="1">
+      <w:start w:val="1"/>
+      <w:numFmt w:val="bullet"/>
+      <w:lvlText w:val="o"/>
+      <w:lvlJc w:val="left"/>
+      <w:pPr>
+        <w:ind w:left="5760" w:hanging="360"/>
+      </w:pPr>
+      <w:rPr>
+        <w:rFonts w:ascii="Courier New" w:hAnsi="Courier New" w:cs="Courier New" w:hint="default"/>
+      </w:rPr>
+    </w:lvl>
+    <w:lvl w:ilvl="8" w:tplc="40090005" w:tentative="1">
+      <w:start w:val="1"/>
+      <w:numFmt w:val="bullet"/>
+      <w:lvlText w:val=""/>
+      <w:lvlJc w:val="left"/>
+      <w:pPr>
+        <w:ind w:left="6480" w:hanging="360"/>
+      </w:pPr>
+      <w:rPr>
+        <w:rFonts w:ascii="Wingdings" w:hAnsi="Wingdings" w:hint="default"/>
+      </w:rPr>
+    </w:lvl>
+  </w:abstractNum>
+  <w:abstractNum w:abstractNumId="1" w15:restartNumberingAfterBreak="0">
     <w:nsid w:val="0691088B"/>
     <w:multiLevelType w:val="hybridMultilevel"/>
     <w:tmpl w:val="D082B13E"/>
@@ -479,7 +976,346 @@
       </w:rPr>
     </w:lvl>
   </w:abstractNum>
-  <w:abstractNum w:abstractNumId="1" w15:restartNumberingAfterBreak="0">
+  <w:abstractNum w:abstractNumId="2" w15:restartNumberingAfterBreak="0">
+    <w:nsid w:val="20F20C55"/>
+    <w:multiLevelType w:val="hybridMultilevel"/>
+    <w:tmpl w:val="A4BC6A6C"/>
+    <w:lvl w:ilvl="0" w:tplc="40090001">
+      <w:start w:val="1"/>
+      <w:numFmt w:val="bullet"/>
+      <w:lvlText w:val=""/>
+      <w:lvlJc w:val="left"/>
+      <w:pPr>
+        <w:ind w:left="720" w:hanging="360"/>
+      </w:pPr>
+      <w:rPr>
+        <w:rFonts w:ascii="Symbol" w:hAnsi="Symbol" w:hint="default"/>
+      </w:rPr>
+    </w:lvl>
+    <w:lvl w:ilvl="1" w:tplc="40090003" w:tentative="1">
+      <w:start w:val="1"/>
+      <w:numFmt w:val="bullet"/>
+      <w:lvlText w:val="o"/>
+      <w:lvlJc w:val="left"/>
+      <w:pPr>
+        <w:ind w:left="1440" w:hanging="360"/>
+      </w:pPr>
+      <w:rPr>
+        <w:rFonts w:ascii="Courier New" w:hAnsi="Courier New" w:cs="Courier New" w:hint="default"/>
+      </w:rPr>
+    </w:lvl>
+    <w:lvl w:ilvl="2" w:tplc="40090005" w:tentative="1">
+      <w:start w:val="1"/>
+      <w:numFmt w:val="bullet"/>
+      <w:lvlText w:val=""/>
+      <w:lvlJc w:val="left"/>
+      <w:pPr>
+        <w:ind w:left="2160" w:hanging="360"/>
+      </w:pPr>
+      <w:rPr>
+        <w:rFonts w:ascii="Wingdings" w:hAnsi="Wingdings" w:hint="default"/>
+      </w:rPr>
+    </w:lvl>
+    <w:lvl w:ilvl="3" w:tplc="40090001" w:tentative="1">
+      <w:start w:val="1"/>
+      <w:numFmt w:val="bullet"/>
+      <w:lvlText w:val=""/>
+      <w:lvlJc w:val="left"/>
+      <w:pPr>
+        <w:ind w:left="2880" w:hanging="360"/>
+      </w:pPr>
+      <w:rPr>
+        <w:rFonts w:ascii="Symbol" w:hAnsi="Symbol" w:hint="default"/>
+      </w:rPr>
+    </w:lvl>
+    <w:lvl w:ilvl="4" w:tplc="40090003" w:tentative="1">
+      <w:start w:val="1"/>
+      <w:numFmt w:val="bullet"/>
+      <w:lvlText w:val="o"/>
+      <w:lvlJc w:val="left"/>
+      <w:pPr>
+        <w:ind w:left="3600" w:hanging="360"/>
+      </w:pPr>
+      <w:rPr>
+        <w:rFonts w:ascii="Courier New" w:hAnsi="Courier New" w:cs="Courier New" w:hint="default"/>
+      </w:rPr>
+    </w:lvl>
+    <w:lvl w:ilvl="5" w:tplc="40090005" w:tentative="1">
+      <w:start w:val="1"/>
+      <w:numFmt w:val="bullet"/>
+      <w:lvlText w:val=""/>
+      <w:lvlJc w:val="left"/>
+      <w:pPr>
+        <w:ind w:left="4320" w:hanging="360"/>
+      </w:pPr>
+      <w:rPr>
+        <w:rFonts w:ascii="Wingdings" w:hAnsi="Wingdings" w:hint="default"/>
+      </w:rPr>
+    </w:lvl>
+    <w:lvl w:ilvl="6" w:tplc="40090001" w:tentative="1">
+      <w:start w:val="1"/>
+      <w:numFmt w:val="bullet"/>
+      <w:lvlText w:val=""/>
+      <w:lvlJc w:val="left"/>
+      <w:pPr>
+        <w:ind w:left="5040" w:hanging="360"/>
+      </w:pPr>
+      <w:rPr>
+        <w:rFonts w:ascii="Symbol" w:hAnsi="Symbol" w:hint="default"/>
+      </w:rPr>
+    </w:lvl>
+    <w:lvl w:ilvl="7" w:tplc="40090003" w:tentative="1">
+      <w:start w:val="1"/>
+      <w:numFmt w:val="bullet"/>
+      <w:lvlText w:val="o"/>
+      <w:lvlJc w:val="left"/>
+      <w:pPr>
+        <w:ind w:left="5760" w:hanging="360"/>
+      </w:pPr>
+      <w:rPr>
+        <w:rFonts w:ascii="Courier New" w:hAnsi="Courier New" w:cs="Courier New" w:hint="default"/>
+      </w:rPr>
+    </w:lvl>
+    <w:lvl w:ilvl="8" w:tplc="40090005" w:tentative="1">
+      <w:start w:val="1"/>
+      <w:numFmt w:val="bullet"/>
+      <w:lvlText w:val=""/>
+      <w:lvlJc w:val="left"/>
+      <w:pPr>
+        <w:ind w:left="6480" w:hanging="360"/>
+      </w:pPr>
+      <w:rPr>
+        <w:rFonts w:ascii="Wingdings" w:hAnsi="Wingdings" w:hint="default"/>
+      </w:rPr>
+    </w:lvl>
+  </w:abstractNum>
+  <w:abstractNum w:abstractNumId="3" w15:restartNumberingAfterBreak="0">
+    <w:nsid w:val="2CB26592"/>
+    <w:multiLevelType w:val="hybridMultilevel"/>
+    <w:tmpl w:val="B7B66EB0"/>
+    <w:lvl w:ilvl="0" w:tplc="40090001">
+      <w:start w:val="1"/>
+      <w:numFmt w:val="bullet"/>
+      <w:lvlText w:val=""/>
+      <w:lvlJc w:val="left"/>
+      <w:pPr>
+        <w:ind w:left="720" w:hanging="360"/>
+      </w:pPr>
+      <w:rPr>
+        <w:rFonts w:ascii="Symbol" w:hAnsi="Symbol" w:hint="default"/>
+      </w:rPr>
+    </w:lvl>
+    <w:lvl w:ilvl="1" w:tplc="40090003" w:tentative="1">
+      <w:start w:val="1"/>
+      <w:numFmt w:val="bullet"/>
+      <w:lvlText w:val="o"/>
+      <w:lvlJc w:val="left"/>
+      <w:pPr>
+        <w:ind w:left="1440" w:hanging="360"/>
+      </w:pPr>
+      <w:rPr>
+        <w:rFonts w:ascii="Courier New" w:hAnsi="Courier New" w:cs="Courier New" w:hint="default"/>
+      </w:rPr>
+    </w:lvl>
+    <w:lvl w:ilvl="2" w:tplc="40090005" w:tentative="1">
+      <w:start w:val="1"/>
+      <w:numFmt w:val="bullet"/>
+      <w:lvlText w:val=""/>
+      <w:lvlJc w:val="left"/>
+      <w:pPr>
+        <w:ind w:left="2160" w:hanging="360"/>
+      </w:pPr>
+      <w:rPr>
+        <w:rFonts w:ascii="Wingdings" w:hAnsi="Wingdings" w:hint="default"/>
+      </w:rPr>
+    </w:lvl>
+    <w:lvl w:ilvl="3" w:tplc="40090001" w:tentative="1">
+      <w:start w:val="1"/>
+      <w:numFmt w:val="bullet"/>
+      <w:lvlText w:val=""/>
+      <w:lvlJc w:val="left"/>
+      <w:pPr>
+        <w:ind w:left="2880" w:hanging="360"/>
+      </w:pPr>
+      <w:rPr>
+        <w:rFonts w:ascii="Symbol" w:hAnsi="Symbol" w:hint="default"/>
+      </w:rPr>
+    </w:lvl>
+    <w:lvl w:ilvl="4" w:tplc="40090003" w:tentative="1">
+      <w:start w:val="1"/>
+      <w:numFmt w:val="bullet"/>
+      <w:lvlText w:val="o"/>
+      <w:lvlJc w:val="left"/>
+      <w:pPr>
+        <w:ind w:left="3600" w:hanging="360"/>
+      </w:pPr>
+      <w:rPr>
+        <w:rFonts w:ascii="Courier New" w:hAnsi="Courier New" w:cs="Courier New" w:hint="default"/>
+      </w:rPr>
+    </w:lvl>
+    <w:lvl w:ilvl="5" w:tplc="40090005" w:tentative="1">
+      <w:start w:val="1"/>
+      <w:numFmt w:val="bullet"/>
+      <w:lvlText w:val=""/>
+      <w:lvlJc w:val="left"/>
+      <w:pPr>
+        <w:ind w:left="4320" w:hanging="360"/>
+      </w:pPr>
+      <w:rPr>
+        <w:rFonts w:ascii="Wingdings" w:hAnsi="Wingdings" w:hint="default"/>
+      </w:rPr>
+    </w:lvl>
+    <w:lvl w:ilvl="6" w:tplc="40090001" w:tentative="1">
+      <w:start w:val="1"/>
+      <w:numFmt w:val="bullet"/>
+      <w:lvlText w:val=""/>
+      <w:lvlJc w:val="left"/>
+      <w:pPr>
+        <w:ind w:left="5040" w:hanging="360"/>
+      </w:pPr>
+      <w:rPr>
+        <w:rFonts w:ascii="Symbol" w:hAnsi="Symbol" w:hint="default"/>
+      </w:rPr>
+    </w:lvl>
+    <w:lvl w:ilvl="7" w:tplc="40090003" w:tentative="1">
+      <w:start w:val="1"/>
+      <w:numFmt w:val="bullet"/>
+      <w:lvlText w:val="o"/>
+      <w:lvlJc w:val="left"/>
+      <w:pPr>
+        <w:ind w:left="5760" w:hanging="360"/>
+      </w:pPr>
+      <w:rPr>
+        <w:rFonts w:ascii="Courier New" w:hAnsi="Courier New" w:cs="Courier New" w:hint="default"/>
+      </w:rPr>
+    </w:lvl>
+    <w:lvl w:ilvl="8" w:tplc="40090005" w:tentative="1">
+      <w:start w:val="1"/>
+      <w:numFmt w:val="bullet"/>
+      <w:lvlText w:val=""/>
+      <w:lvlJc w:val="left"/>
+      <w:pPr>
+        <w:ind w:left="6480" w:hanging="360"/>
+      </w:pPr>
+      <w:rPr>
+        <w:rFonts w:ascii="Wingdings" w:hAnsi="Wingdings" w:hint="default"/>
+      </w:rPr>
+    </w:lvl>
+  </w:abstractNum>
+  <w:abstractNum w:abstractNumId="4" w15:restartNumberingAfterBreak="0">
+    <w:nsid w:val="46822FD5"/>
+    <w:multiLevelType w:val="hybridMultilevel"/>
+    <w:tmpl w:val="602AB758"/>
+    <w:lvl w:ilvl="0" w:tplc="40090001">
+      <w:start w:val="1"/>
+      <w:numFmt w:val="bullet"/>
+      <w:lvlText w:val=""/>
+      <w:lvlJc w:val="left"/>
+      <w:pPr>
+        <w:ind w:left="720" w:hanging="360"/>
+      </w:pPr>
+      <w:rPr>
+        <w:rFonts w:ascii="Symbol" w:hAnsi="Symbol" w:hint="default"/>
+      </w:rPr>
+    </w:lvl>
+    <w:lvl w:ilvl="1" w:tplc="40090003" w:tentative="1">
+      <w:start w:val="1"/>
+      <w:numFmt w:val="bullet"/>
+      <w:lvlText w:val="o"/>
+      <w:lvlJc w:val="left"/>
+      <w:pPr>
+        <w:ind w:left="1440" w:hanging="360"/>
+      </w:pPr>
+      <w:rPr>
+        <w:rFonts w:ascii="Courier New" w:hAnsi="Courier New" w:cs="Courier New" w:hint="default"/>
+      </w:rPr>
+    </w:lvl>
+    <w:lvl w:ilvl="2" w:tplc="40090005" w:tentative="1">
+      <w:start w:val="1"/>
+      <w:numFmt w:val="bullet"/>
+      <w:lvlText w:val=""/>
+      <w:lvlJc w:val="left"/>
+      <w:pPr>
+        <w:ind w:left="2160" w:hanging="360"/>
+      </w:pPr>
+      <w:rPr>
+        <w:rFonts w:ascii="Wingdings" w:hAnsi="Wingdings" w:hint="default"/>
+      </w:rPr>
+    </w:lvl>
+    <w:lvl w:ilvl="3" w:tplc="40090001" w:tentative="1">
+      <w:start w:val="1"/>
+      <w:numFmt w:val="bullet"/>
+      <w:lvlText w:val=""/>
+      <w:lvlJc w:val="left"/>
+      <w:pPr>
+        <w:ind w:left="2880" w:hanging="360"/>
+      </w:pPr>
+      <w:rPr>
+        <w:rFonts w:ascii="Symbol" w:hAnsi="Symbol" w:hint="default"/>
+      </w:rPr>
+    </w:lvl>
+    <w:lvl w:ilvl="4" w:tplc="40090003" w:tentative="1">
+      <w:start w:val="1"/>
+      <w:numFmt w:val="bullet"/>
+      <w:lvlText w:val="o"/>
+      <w:lvlJc w:val="left"/>
+      <w:pPr>
+        <w:ind w:left="3600" w:hanging="360"/>
+      </w:pPr>
+      <w:rPr>
+        <w:rFonts w:ascii="Courier New" w:hAnsi="Courier New" w:cs="Courier New" w:hint="default"/>
+      </w:rPr>
+    </w:lvl>
+    <w:lvl w:ilvl="5" w:tplc="40090005" w:tentative="1">
+      <w:start w:val="1"/>
+      <w:numFmt w:val="bullet"/>
+      <w:lvlText w:val=""/>
+      <w:lvlJc w:val="left"/>
+      <w:pPr>
+        <w:ind w:left="4320" w:hanging="360"/>
+      </w:pPr>
+      <w:rPr>
+        <w:rFonts w:ascii="Wingdings" w:hAnsi="Wingdings" w:hint="default"/>
+      </w:rPr>
+    </w:lvl>
+    <w:lvl w:ilvl="6" w:tplc="40090001" w:tentative="1">
+      <w:start w:val="1"/>
+      <w:numFmt w:val="bullet"/>
+      <w:lvlText w:val=""/>
+      <w:lvlJc w:val="left"/>
+      <w:pPr>
+        <w:ind w:left="5040" w:hanging="360"/>
+      </w:pPr>
+      <w:rPr>
+        <w:rFonts w:ascii="Symbol" w:hAnsi="Symbol" w:hint="default"/>
+      </w:rPr>
+    </w:lvl>
+    <w:lvl w:ilvl="7" w:tplc="40090003" w:tentative="1">
+      <w:start w:val="1"/>
+      <w:numFmt w:val="bullet"/>
+      <w:lvlText w:val="o"/>
+      <w:lvlJc w:val="left"/>
+      <w:pPr>
+        <w:ind w:left="5760" w:hanging="360"/>
+      </w:pPr>
+      <w:rPr>
+        <w:rFonts w:ascii="Courier New" w:hAnsi="Courier New" w:cs="Courier New" w:hint="default"/>
+      </w:rPr>
+    </w:lvl>
+    <w:lvl w:ilvl="8" w:tplc="40090005" w:tentative="1">
+      <w:start w:val="1"/>
+      <w:numFmt w:val="bullet"/>
+      <w:lvlText w:val=""/>
+      <w:lvlJc w:val="left"/>
+      <w:pPr>
+        <w:ind w:left="6480" w:hanging="360"/>
+      </w:pPr>
+      <w:rPr>
+        <w:rFonts w:ascii="Wingdings" w:hAnsi="Wingdings" w:hint="default"/>
+      </w:rPr>
+    </w:lvl>
+  </w:abstractNum>
+  <w:abstractNum w:abstractNumId="5" w15:restartNumberingAfterBreak="0">
     <w:nsid w:val="48367CD6"/>
     <w:multiLevelType w:val="hybridMultilevel"/>
     <w:tmpl w:val="F842A928"/>
@@ -592,7 +1428,7 @@
       </w:rPr>
     </w:lvl>
   </w:abstractNum>
-  <w:abstractNum w:abstractNumId="2" w15:restartNumberingAfterBreak="0">
+  <w:abstractNum w:abstractNumId="6" w15:restartNumberingAfterBreak="0">
     <w:nsid w:val="559D233A"/>
     <w:multiLevelType w:val="hybridMultilevel"/>
     <w:tmpl w:val="24F63F0C"/>
@@ -705,7 +1541,7 @@
       </w:rPr>
     </w:lvl>
   </w:abstractNum>
-  <w:abstractNum w:abstractNumId="3" w15:restartNumberingAfterBreak="0">
+  <w:abstractNum w:abstractNumId="7" w15:restartNumberingAfterBreak="0">
     <w:nsid w:val="5C196A75"/>
     <w:multiLevelType w:val="hybridMultilevel"/>
     <w:tmpl w:val="B45835A8"/>
@@ -818,7 +1654,7 @@
       </w:rPr>
     </w:lvl>
   </w:abstractNum>
-  <w:abstractNum w:abstractNumId="4" w15:restartNumberingAfterBreak="0">
+  <w:abstractNum w:abstractNumId="8" w15:restartNumberingAfterBreak="0">
     <w:nsid w:val="5E867A27"/>
     <w:multiLevelType w:val="hybridMultilevel"/>
     <w:tmpl w:val="DB7A6288"/>
@@ -932,19 +1768,31 @@
     </w:lvl>
   </w:abstractNum>
   <w:num w:numId="1">
-    <w:abstractNumId w:val="4"/>
+    <w:abstractNumId w:val="8"/>
   </w:num>
   <w:num w:numId="2">
+    <w:abstractNumId w:val="6"/>
+  </w:num>
+  <w:num w:numId="3">
+    <w:abstractNumId w:val="5"/>
+  </w:num>
+  <w:num w:numId="4">
+    <w:abstractNumId w:val="1"/>
+  </w:num>
+  <w:num w:numId="5">
+    <w:abstractNumId w:val="7"/>
+  </w:num>
+  <w:num w:numId="6">
+    <w:abstractNumId w:val="3"/>
+  </w:num>
+  <w:num w:numId="7">
     <w:abstractNumId w:val="2"/>
   </w:num>
-  <w:num w:numId="3">
-    <w:abstractNumId w:val="1"/>
-  </w:num>
-  <w:num w:numId="4">
+  <w:num w:numId="8">
     <w:abstractNumId w:val="0"/>
   </w:num>
-  <w:num w:numId="5">
-    <w:abstractNumId w:val="3"/>
+  <w:num w:numId="9">
+    <w:abstractNumId w:val="4"/>
   </w:num>
 </w:numbering>
 </file>

</xml_diff>